<commit_message>
Initial drafts of Outline and Requirements
If I choose to do the workshop in one day, this is a viable commit. If not I will modify pdfs to make it a two day event.
</commit_message>
<xml_diff>
--- a/GitHub_Workshop_Outline.docx
+++ b/GitHub_Workshop_Outline.docx
@@ -18,63 +18,35 @@
       </w:r>
     </w:p>
     <w:p>
-      <w:pPr>
-        <w:pStyle w:val="ListParagraph"/>
-        <w:numPr>
-          <w:ilvl w:val="0"/>
-          <w:numId w:val="2"/>
-        </w:numPr>
-      </w:pPr>
-      <w:r>
-        <w:t>Theory and applications</w:t>
-      </w:r>
-    </w:p>
-    <w:p>
-      <w:pPr>
-        <w:pStyle w:val="ListParagraph"/>
-        <w:numPr>
-          <w:ilvl w:val="0"/>
-          <w:numId w:val="2"/>
-        </w:numPr>
-      </w:pPr>
-      <w:r>
-        <w:t>Audience: any student or researcher</w:t>
-      </w:r>
-    </w:p>
-    <w:p>
-      <w:pPr>
-        <w:pStyle w:val="ListParagraph"/>
-        <w:numPr>
-          <w:ilvl w:val="0"/>
-          <w:numId w:val="2"/>
-        </w:numPr>
-      </w:pPr>
-      <w:r>
-        <w:t xml:space="preserve">Explore what a VCS is, what Git is, how GitHub is different. </w:t>
-      </w:r>
-    </w:p>
-    <w:p>
-      <w:pPr>
-        <w:pStyle w:val="ListParagraph"/>
-        <w:numPr>
-          <w:ilvl w:val="0"/>
-          <w:numId w:val="2"/>
-        </w:numPr>
-      </w:pPr>
-      <w:r>
-        <w:t>Basic features: add, mv, rm, branch, merge, push, pull, clone</w:t>
-      </w:r>
-    </w:p>
-    <w:p>
-      <w:pPr>
-        <w:pStyle w:val="ListParagraph"/>
-        <w:numPr>
-          <w:ilvl w:val="0"/>
-          <w:numId w:val="2"/>
-        </w:numPr>
-      </w:pPr>
-      <w:r>
-        <w:t>Sections of theory followed by a review questions and small hands-on activities</w:t>
+      <w:r>
+        <w:t xml:space="preserve">This workshop will cover the basic theory and skills needed to use Git and GitHub in </w:t>
+      </w:r>
+      <w:r>
+        <w:t>projects. Students will learn what a version control system is</w:t>
+      </w:r>
+      <w:r>
+        <w:t xml:space="preserve"> and </w:t>
+      </w:r>
+      <w:r>
+        <w:t xml:space="preserve">how they facilitate project management and </w:t>
+      </w:r>
+      <w:r>
+        <w:t xml:space="preserve">efficiency. </w:t>
+      </w:r>
+      <w:r>
+        <w:t xml:space="preserve">Students will </w:t>
+      </w:r>
+      <w:r>
+        <w:t>also</w:t>
+      </w:r>
+      <w:r>
+        <w:t xml:space="preserve"> learn how to use git in local projects and how to use GitHub to collaborate on larger projects. </w:t>
+      </w:r>
+      <w:r>
+        <w:t xml:space="preserve">The first module will focus on theory whereas the subsequent modules will </w:t>
+      </w:r>
+      <w:r>
+        <w:t>have small theory segments followed by hands-on activities.</w:t>
       </w:r>
     </w:p>
     <w:p>
@@ -107,6 +79,23 @@
       </w:r>
     </w:p>
     <w:p>
+      <w:r>
+        <w:t xml:space="preserve">Note: </w:t>
+      </w:r>
+      <w:r>
+        <w:t>sub</w:t>
+      </w:r>
+      <w:r>
+        <w:t xml:space="preserve">sections followed by an asterisk include a </w:t>
+      </w:r>
+      <w:r>
+        <w:t>hands-on activity</w:t>
+      </w:r>
+      <w:r>
+        <w:t>.</w:t>
+      </w:r>
+    </w:p>
+    <w:p>
       <w:pPr>
         <w:pStyle w:val="ListParagraph"/>
         <w:numPr>
@@ -122,7 +111,7 @@
         <w:t>Intro to Git and version control systems</w:t>
       </w:r>
       <w:r>
-        <w:t xml:space="preserve"> (theory and short review questions) ~ 15-20 mins max</w:t>
+        <w:t xml:space="preserve"> </w:t>
       </w:r>
     </w:p>
     <w:p>
@@ -204,10 +193,7 @@
         <w:t>Basic features of Git</w:t>
       </w:r>
       <w:r>
-        <w:t xml:space="preserve"> (Hands-on activities, review questions) ~</w:t>
-      </w:r>
-      <w:r>
-        <w:t xml:space="preserve"> 30 mins</w:t>
+        <w:t xml:space="preserve"> </w:t>
       </w:r>
     </w:p>
     <w:p>
@@ -221,6 +207,9 @@
       <w:r>
         <w:t>Creating a new project</w:t>
       </w:r>
+      <w:r>
+        <w:t xml:space="preserve"> *</w:t>
+      </w:r>
     </w:p>
     <w:p>
       <w:pPr>
@@ -233,6 +222,9 @@
       <w:r>
         <w:t>Adding, modifying, and removing files</w:t>
       </w:r>
+      <w:r>
+        <w:t xml:space="preserve"> *</w:t>
+      </w:r>
     </w:p>
     <w:p>
       <w:pPr>
@@ -245,17 +237,32 @@
       <w:r>
         <w:t>Commits and good practices</w:t>
       </w:r>
-    </w:p>
-    <w:p>
-      <w:pPr>
-        <w:pStyle w:val="ListParagraph"/>
-        <w:numPr>
-          <w:ilvl w:val="1"/>
-          <w:numId w:val="1"/>
-        </w:numPr>
-      </w:pPr>
-      <w:r>
-        <w:t>Git Log File</w:t>
+      <w:r>
+        <w:t xml:space="preserve"> *</w:t>
+      </w:r>
+    </w:p>
+    <w:p>
+      <w:pPr>
+        <w:pStyle w:val="ListParagraph"/>
+        <w:numPr>
+          <w:ilvl w:val="1"/>
+          <w:numId w:val="1"/>
+        </w:numPr>
+      </w:pPr>
+      <w:r>
+        <w:t>Rebasing *</w:t>
+      </w:r>
+    </w:p>
+    <w:p>
+      <w:pPr>
+        <w:pStyle w:val="ListParagraph"/>
+        <w:numPr>
+          <w:ilvl w:val="1"/>
+          <w:numId w:val="1"/>
+        </w:numPr>
+      </w:pPr>
+      <w:r>
+        <w:t>Review Questions</w:t>
       </w:r>
     </w:p>
     <w:p>
@@ -276,12 +283,6 @@
       <w:r>
         <w:t xml:space="preserve"> </w:t>
       </w:r>
-      <w:r>
-        <w:t>(Hands-on activities, review questions)</w:t>
-      </w:r>
-      <w:r>
-        <w:t xml:space="preserve"> ~ 30 mins</w:t>
-      </w:r>
     </w:p>
     <w:p>
       <w:pPr>
@@ -297,6 +298,9 @@
       <w:r>
         <w:t xml:space="preserve"> </w:t>
       </w:r>
+      <w:r>
+        <w:t>*</w:t>
+      </w:r>
     </w:p>
     <w:p>
       <w:pPr>
@@ -309,17 +313,20 @@
       <w:r>
         <w:t>Merging</w:t>
       </w:r>
-    </w:p>
-    <w:p>
-      <w:pPr>
-        <w:pStyle w:val="ListParagraph"/>
-        <w:numPr>
-          <w:ilvl w:val="1"/>
-          <w:numId w:val="1"/>
-        </w:numPr>
-      </w:pPr>
-      <w:r>
-        <w:t>Rebasing</w:t>
+      <w:r>
+        <w:t xml:space="preserve"> *</w:t>
+      </w:r>
+    </w:p>
+    <w:p>
+      <w:pPr>
+        <w:pStyle w:val="ListParagraph"/>
+        <w:numPr>
+          <w:ilvl w:val="1"/>
+          <w:numId w:val="1"/>
+        </w:numPr>
+      </w:pPr>
+      <w:r>
+        <w:t>Review Questions</w:t>
       </w:r>
     </w:p>
     <w:p>
@@ -338,10 +345,7 @@
         <w:t>Working with remote repositories through GitHub</w:t>
       </w:r>
       <w:r>
-        <w:t xml:space="preserve"> (theory and hands-on activities)</w:t>
-      </w:r>
-      <w:r>
-        <w:t xml:space="preserve"> ~ 30 mins</w:t>
+        <w:t xml:space="preserve"> </w:t>
       </w:r>
     </w:p>
     <w:p>
@@ -367,6 +371,9 @@
       <w:r>
         <w:t xml:space="preserve">Pushing commits to GitHub </w:t>
       </w:r>
+      <w:r>
+        <w:t>*</w:t>
+      </w:r>
     </w:p>
     <w:p>
       <w:pPr>
@@ -379,6 +386,9 @@
       <w:r>
         <w:t>Pulling commits from GitHub</w:t>
       </w:r>
+      <w:r>
+        <w:t xml:space="preserve"> *</w:t>
+      </w:r>
     </w:p>
     <w:p>
       <w:pPr>
@@ -394,20 +404,50 @@
       <w:r>
         <w:t>repositories</w:t>
       </w:r>
-    </w:p>
-    <w:p>
-      <w:pPr>
-        <w:pStyle w:val="ListParagraph"/>
-        <w:numPr>
-          <w:ilvl w:val="1"/>
-          <w:numId w:val="1"/>
-        </w:numPr>
-      </w:pPr>
-      <w:r>
-        <w:t>Push Requests</w:t>
-      </w:r>
       <w:r>
         <w:t xml:space="preserve"> </w:t>
+      </w:r>
+      <w:r>
+        <w:t xml:space="preserve">(time </w:t>
+      </w:r>
+      <w:r>
+        <w:t>allowing) *</w:t>
+      </w:r>
+    </w:p>
+    <w:p>
+      <w:pPr>
+        <w:pStyle w:val="ListParagraph"/>
+        <w:numPr>
+          <w:ilvl w:val="1"/>
+          <w:numId w:val="1"/>
+        </w:numPr>
+      </w:pPr>
+      <w:r>
+        <w:t>Pu</w:t>
+      </w:r>
+      <w:r>
+        <w:t>ll</w:t>
+      </w:r>
+      <w:r>
+        <w:t xml:space="preserve"> Requests</w:t>
+      </w:r>
+      <w:r>
+        <w:t xml:space="preserve"> </w:t>
+      </w:r>
+      <w:r>
+        <w:t>(time allowing) *</w:t>
+      </w:r>
+    </w:p>
+    <w:p>
+      <w:pPr>
+        <w:pStyle w:val="ListParagraph"/>
+        <w:numPr>
+          <w:ilvl w:val="1"/>
+          <w:numId w:val="1"/>
+        </w:numPr>
+      </w:pPr>
+      <w:r>
+        <w:t>Review Questions</w:t>
       </w:r>
     </w:p>
     <w:p>
@@ -458,15 +498,38 @@
         </w:numPr>
       </w:pPr>
       <w:r>
-        <w:t>GitHub Projects to hone skills</w:t>
-      </w:r>
-      <w:r>
-        <w:t xml:space="preserve"> + Examples</w:t>
-      </w:r>
-    </w:p>
-    <w:p>
-      <w:r>
-        <w:t>Extra: if time allows, will show students how to use git through the command line</w:t>
+        <w:t>GitHub Project</w:t>
+      </w:r>
+      <w:r>
+        <w:t xml:space="preserve"> ideas</w:t>
+      </w:r>
+      <w:r>
+        <w:t xml:space="preserve"> to hone skills</w:t>
+      </w:r>
+      <w:r>
+        <w:t xml:space="preserve"> </w:t>
+      </w:r>
+    </w:p>
+    <w:p/>
+    <w:p>
+      <w:r>
+        <w:rPr>
+          <w:b/>
+          <w:bCs/>
+        </w:rPr>
+        <w:t>Extra:</w:t>
+      </w:r>
+      <w:r>
+        <w:t xml:space="preserve"> </w:t>
+      </w:r>
+      <w:r>
+        <w:t>I</w:t>
+      </w:r>
+      <w:r>
+        <w:t>f time allows, will show students how to use git through the command line</w:t>
+      </w:r>
+      <w:r>
+        <w:t xml:space="preserve"> prior to the conclusion of the workshop</w:t>
       </w:r>
     </w:p>
     <w:sectPr>

</xml_diff>